<commit_message>
Added API keys and Quotas
</commit_message>
<xml_diff>
--- a/routes.docx
+++ b/routes.docx
@@ -229,271 +229,131 @@
     <w:p>
       <w:pPr>
         <w:pStyle w:val="Code"/>
-        <w:rPr>
-          <w:highlight w:val="lightGray"/>
-        </w:rPr>
       </w:pPr>
       <w:r>
         <w:t xml:space="preserve">                                 </w:t>
       </w:r>
       <w:r>
-        <w:rPr>
-          <w:highlight w:val="lightGray"/>
-        </w:rPr>
-        <w:t>GET      /oauth/authorize/:code(.:format)                         doorkeeper/authorizations#</w:t>
-      </w:r>
-      <w:bookmarkStart w:id="0" w:name="_GoBack"/>
-      <w:r>
-        <w:rPr>
-          <w:highlight w:val="lightGray"/>
-        </w:rPr>
-        <w:t>show</w:t>
-      </w:r>
-      <w:bookmarkEnd w:id="0"/>
-    </w:p>
-    <w:p>
-      <w:pPr>
-        <w:pStyle w:val="Code"/>
-        <w:rPr>
-          <w:highlight w:val="lightGray"/>
-        </w:rPr>
-      </w:pPr>
-      <w:r>
-        <w:rPr>
-          <w:highlight w:val="lightGray"/>
-        </w:rPr>
+        <w:t>GET      /oauth/authorize/:code(.:format)                         doorkeeper/authorizations#show</w:t>
+      </w:r>
+    </w:p>
+    <w:p>
+      <w:pPr>
+        <w:pStyle w:val="Code"/>
+      </w:pPr>
+      <w:r>
         <w:t xml:space="preserve">             oauth_authorization GET      /oauth/authorize(.:format)                               doorkeeper/authorizations#new</w:t>
       </w:r>
     </w:p>
     <w:p>
       <w:pPr>
         <w:pStyle w:val="Code"/>
-        <w:rPr>
-          <w:highlight w:val="lightGray"/>
-        </w:rPr>
-      </w:pPr>
-      <w:r>
-        <w:rPr>
-          <w:highlight w:val="lightGray"/>
-        </w:rPr>
+      </w:pPr>
+      <w:r>
         <w:t xml:space="preserve">                                 POST     /oauth/authorize(.:format)                             doorkeeper/authorizations#create</w:t>
       </w:r>
     </w:p>
     <w:p>
       <w:pPr>
         <w:pStyle w:val="Code"/>
-        <w:rPr>
-          <w:highlight w:val="lightGray"/>
-        </w:rPr>
-      </w:pPr>
-      <w:r>
-        <w:rPr>
-          <w:highlight w:val="lightGray"/>
-        </w:rPr>
+      </w:pPr>
+      <w:r>
         <w:t xml:space="preserve">                                 DELETE   /oauth/authorize(.:format)                            doorkeeper/authorizations#destroy</w:t>
       </w:r>
     </w:p>
     <w:p>
       <w:pPr>
         <w:pStyle w:val="Code"/>
-        <w:rPr>
-          <w:highlight w:val="lightGray"/>
-        </w:rPr>
-      </w:pPr>
-      <w:r>
-        <w:rPr>
-          <w:highlight w:val="lightGray"/>
-        </w:rPr>
+      </w:pPr>
+      <w:r>
         <w:t xml:space="preserve">                     oauth_token POST     /oauth/token(.:format)                                         doorkeeper/tokens#create</w:t>
       </w:r>
     </w:p>
     <w:p>
       <w:pPr>
         <w:pStyle w:val="Code"/>
-        <w:rPr>
-          <w:highlight w:val="lightGray"/>
-        </w:rPr>
-      </w:pPr>
-      <w:r>
-        <w:rPr>
-          <w:highlight w:val="lightGray"/>
-        </w:rPr>
+      </w:pPr>
+      <w:r>
         <w:t xml:space="preserve">                    oauth_revoke POST     /oauth/revoke(.:format)                                        doorkeeper/tokens#revoke</w:t>
       </w:r>
     </w:p>
     <w:p>
       <w:pPr>
         <w:pStyle w:val="Code"/>
-        <w:rPr>
-          <w:highlight w:val="lightGray"/>
-        </w:rPr>
-      </w:pPr>
-      <w:r>
-        <w:rPr>
-          <w:highlight w:val="lightGray"/>
-        </w:rPr>
-        <w:t xml:space="preserve">              oauth_applications GET      /oauth/applications(.:format)                     </w:t>
-      </w:r>
-      <w:r>
-        <w:rPr>
-          <w:highlight w:val="lightGray"/>
-        </w:rPr>
-        <w:t xml:space="preserve"> </w:t>
-      </w:r>
-      <w:r>
-        <w:rPr>
-          <w:highlight w:val="lightGray"/>
-        </w:rPr>
-        <w:t xml:space="preserve">       doorkeeper/applications#index</w:t>
-      </w:r>
-    </w:p>
-    <w:p>
-      <w:pPr>
-        <w:pStyle w:val="Code"/>
-        <w:rPr>
-          <w:highlight w:val="lightGray"/>
-        </w:rPr>
-      </w:pPr>
-      <w:r>
-        <w:rPr>
-          <w:highlight w:val="lightGray"/>
-        </w:rPr>
+      </w:pPr>
+      <w:r>
+        <w:t xml:space="preserve">              oauth_applications GET      /oauth/applications(.:format)                             doorkeeper/applications#index</w:t>
+      </w:r>
+    </w:p>
+    <w:p>
+      <w:pPr>
+        <w:pStyle w:val="Code"/>
+      </w:pPr>
+      <w:r>
         <w:t xml:space="preserve">                                 POST     /oauth/applications(.:format)                            doorkeeper/applications#create</w:t>
       </w:r>
     </w:p>
     <w:p>
       <w:pPr>
         <w:pStyle w:val="Code"/>
-        <w:rPr>
-          <w:highlight w:val="lightGray"/>
-        </w:rPr>
-      </w:pPr>
-      <w:r>
-        <w:rPr>
-          <w:highlight w:val="lightGray"/>
-        </w:rPr>
-        <w:t xml:space="preserve">           new_oauth_application GET      /oauth/applications/new(.:format)            </w:t>
-      </w:r>
-      <w:r>
-        <w:rPr>
-          <w:highlight w:val="lightGray"/>
-        </w:rPr>
-        <w:t xml:space="preserve"> </w:t>
-      </w:r>
-      <w:r>
-        <w:rPr>
-          <w:highlight w:val="lightGray"/>
-        </w:rPr>
-        <w:t xml:space="preserve">              doorkeeper/applications#new</w:t>
-      </w:r>
-    </w:p>
-    <w:p>
-      <w:pPr>
-        <w:pStyle w:val="Code"/>
-        <w:rPr>
-          <w:highlight w:val="lightGray"/>
-        </w:rPr>
-      </w:pPr>
-      <w:r>
-        <w:rPr>
-          <w:highlight w:val="lightGray"/>
-        </w:rPr>
-        <w:t xml:space="preserve">          edit_oauth_application GET      /oauth/applications/:id/edit(.:format)             </w:t>
-      </w:r>
-      <w:r>
-        <w:rPr>
-          <w:highlight w:val="lightGray"/>
-        </w:rPr>
-        <w:t xml:space="preserve"> </w:t>
-      </w:r>
-      <w:r>
-        <w:rPr>
-          <w:highlight w:val="lightGray"/>
-        </w:rPr>
-        <w:t xml:space="preserve">       doorkeeper/applications#edit</w:t>
-      </w:r>
-    </w:p>
-    <w:p>
-      <w:pPr>
-        <w:pStyle w:val="Code"/>
-        <w:rPr>
-          <w:highlight w:val="lightGray"/>
-        </w:rPr>
-      </w:pPr>
-      <w:r>
-        <w:rPr>
-          <w:highlight w:val="lightGray"/>
-        </w:rPr>
+      </w:pPr>
+      <w:r>
+        <w:t xml:space="preserve">           new_oauth_application GET      /oauth/applications/new(.:format)                           doorkeeper/applications#new</w:t>
+      </w:r>
+    </w:p>
+    <w:p>
+      <w:pPr>
+        <w:pStyle w:val="Code"/>
+      </w:pPr>
+      <w:r>
+        <w:t xml:space="preserve">          edit_oauth_application GET      /oauth/applications/:id/edit(.:format)                     doorkeeper/applications#edit</w:t>
+      </w:r>
+    </w:p>
+    <w:p>
+      <w:pPr>
+        <w:pStyle w:val="Code"/>
+      </w:pPr>
+      <w:r>
         <w:t xml:space="preserve">               oauth_application GET      /oauth/applications/:id(.:format)                          doorkeeper/applications#show</w:t>
       </w:r>
     </w:p>
     <w:p>
       <w:pPr>
         <w:pStyle w:val="Code"/>
-        <w:rPr>
-          <w:highlight w:val="lightGray"/>
-        </w:rPr>
-      </w:pPr>
-      <w:r>
-        <w:rPr>
-          <w:highlight w:val="lightGray"/>
-        </w:rPr>
+      </w:pPr>
+      <w:r>
         <w:t xml:space="preserve">                                 PATCH    /oauth/applications/:id(.:format)                        doorkeeper/applications#update</w:t>
       </w:r>
     </w:p>
     <w:p>
       <w:pPr>
         <w:pStyle w:val="Code"/>
-        <w:rPr>
-          <w:highlight w:val="lightGray"/>
-        </w:rPr>
-      </w:pPr>
-      <w:r>
-        <w:rPr>
-          <w:highlight w:val="lightGray"/>
-        </w:rPr>
+      </w:pPr>
+      <w:r>
         <w:t xml:space="preserve">                                 PUT      /oauth/applications/:id(.:format)                        doorkeeper/applications#update</w:t>
       </w:r>
     </w:p>
     <w:p>
       <w:pPr>
         <w:pStyle w:val="Code"/>
-        <w:rPr>
-          <w:highlight w:val="lightGray"/>
-        </w:rPr>
-      </w:pPr>
-      <w:r>
-        <w:rPr>
-          <w:highlight w:val="lightGray"/>
-        </w:rPr>
+      </w:pPr>
+      <w:r>
         <w:t xml:space="preserve">                                 DELETE   /oauth/applications/:id(.:format)                       doorkeeper/applications#destroy</w:t>
       </w:r>
     </w:p>
     <w:p>
       <w:pPr>
         <w:pStyle w:val="Code"/>
-        <w:rPr>
-          <w:highlight w:val="lightGray"/>
-        </w:rPr>
-      </w:pPr>
-      <w:r>
-        <w:rPr>
-          <w:highlight w:val="lightGray"/>
-        </w:rPr>
+      </w:pPr>
+      <w:r>
         <w:t xml:space="preserve">   oauth_authorized_applications GET      /oauth/authorized_applications(.:format)       doorkeeper/authorized_applications#index</w:t>
       </w:r>
     </w:p>
     <w:p>
       <w:pPr>
         <w:pStyle w:val="Code"/>
-        <w:rPr>
-          <w:highlight w:val="lightGray"/>
-        </w:rPr>
-      </w:pPr>
-      <w:r>
-        <w:rPr>
-          <w:highlight w:val="lightGray"/>
-        </w:rPr>
+      </w:pPr>
+      <w:r>
         <w:t xml:space="preserve">    oauth_authorized_application DELETE   /oauth/authorized_applications/:id(.:format) doorkeeper/authorized_applications#destroy</w:t>
       </w:r>
     </w:p>
@@ -502,29 +362,14 @@
         <w:pStyle w:val="Code"/>
       </w:pPr>
       <w:r>
-        <w:rPr>
-          <w:highlight w:val="lightGray"/>
-        </w:rPr>
-        <w:t xml:space="preserve">                oauth_token_info GET      /oauth/token/info(.:format)                  </w:t>
-      </w:r>
-      <w:r>
-        <w:rPr>
-          <w:highlight w:val="lightGray"/>
-        </w:rPr>
-        <w:t xml:space="preserve"> </w:t>
-      </w:r>
-      <w:r>
-        <w:rPr>
-          <w:highlight w:val="lightGray"/>
-        </w:rPr>
-        <w:t xml:space="preserve">               doorkeeper/token_info#show</w:t>
-      </w:r>
-    </w:p>
-    <w:p>
-      <w:pPr>
-        <w:pStyle w:val="Code"/>
-        <w:rPr>
-          <w:highlight w:val="yellow"/>
+        <w:t xml:space="preserve">                oauth_token_info GET      /oauth/token/info(.:format)                                  doorkeeper/token_info#show</w:t>
+      </w:r>
+    </w:p>
+    <w:p>
+      <w:pPr>
+        <w:pStyle w:val="Code"/>
+        <w:rPr>
+          <w:highlight w:val="lightGray"/>
         </w:rPr>
       </w:pPr>
       <w:r>
@@ -532,7 +377,7 @@
       </w:r>
       <w:r>
         <w:rPr>
-          <w:highlight w:val="yellow"/>
+          <w:highlight w:val="lightGray"/>
         </w:rPr>
         <w:t>new_user_session GET      /users/sign_in(.:format)                                       devise/sessions#new</w:t>
       </w:r>
@@ -541,12 +386,12 @@
       <w:pPr>
         <w:pStyle w:val="Code"/>
         <w:rPr>
-          <w:highlight w:val="yellow"/>
-        </w:rPr>
-      </w:pPr>
-      <w:r>
-        <w:rPr>
-          <w:highlight w:val="yellow"/>
+          <w:highlight w:val="lightGray"/>
+        </w:rPr>
+      </w:pPr>
+      <w:r>
+        <w:rPr>
+          <w:highlight w:val="lightGray"/>
         </w:rPr>
         <w:t xml:space="preserve">                    user_session POST     /users/sign_in(.:format)                                       devise/sessions#create</w:t>
       </w:r>
@@ -557,7 +402,7 @@
       </w:pPr>
       <w:r>
         <w:rPr>
-          <w:highlight w:val="yellow"/>
+          <w:highlight w:val="lightGray"/>
         </w:rPr>
         <w:t xml:space="preserve">            destroy_user_session DELETE   /users/sign_out(.:format)                                      devise/sessions#destroy</w:t>
       </w:r>
@@ -573,19 +418,21 @@
         <w:rPr>
           <w:highlight w:val="red"/>
         </w:rPr>
-        <w:t xml:space="preserve">user_facebook_omniauth_authorize GET|POST /users/auth/facebook(.:format)                </w:t>
-      </w:r>
-      <w:r>
+        <w:t>user_facebook_omniauth_authorize GET|POST /users/auth/facebook(.:format)                        users/omniauth_callbacks#passthru</w:t>
+      </w:r>
+    </w:p>
+    <w:p>
+      <w:pPr>
+        <w:pStyle w:val="Code"/>
         <w:rPr>
           <w:highlight w:val="red"/>
         </w:rPr>
-        <w:t xml:space="preserve"> </w:t>
-      </w:r>
+      </w:pPr>
       <w:r>
         <w:rPr>
           <w:highlight w:val="red"/>
         </w:rPr>
-        <w:t xml:space="preserve">       users/omniauth_callbacks#passthru</w:t>
+        <w:t xml:space="preserve"> user_facebook_omniauth_callback GET|POST /users/auth/facebook/callback(.:format)               users/omniauth_callbacks#facebook</w:t>
       </w:r>
     </w:p>
     <w:p>
@@ -599,44 +446,18 @@
         <w:rPr>
           <w:highlight w:val="red"/>
         </w:rPr>
-        <w:t xml:space="preserve"> user_facebook_omniauth_callback GET|POST /users/auth/facebook/callback(.:format)               users/omniauth_callbacks#facebook</w:t>
-      </w:r>
-    </w:p>
-    <w:p>
-      <w:pPr>
-        <w:pStyle w:val="Code"/>
+        <w:lastRenderedPageBreak/>
+        <w:t xml:space="preserve">  user_github_omniauth_authorize GET|POST /users/auth/github(.:format)                          users/omniauth_callbacks#passthru</w:t>
+      </w:r>
+    </w:p>
+    <w:p>
+      <w:pPr>
+        <w:pStyle w:val="Code"/>
+      </w:pPr>
+      <w:r>
         <w:rPr>
           <w:highlight w:val="red"/>
         </w:rPr>
-      </w:pPr>
-      <w:r>
-        <w:rPr>
-          <w:highlight w:val="red"/>
-        </w:rPr>
-        <w:lastRenderedPageBreak/>
-        <w:t xml:space="preserve">  user_github_omniauth_authorize GET|POST /users/auth/github(.:format)                   </w:t>
-      </w:r>
-      <w:r>
-        <w:rPr>
-          <w:highlight w:val="red"/>
-        </w:rPr>
-        <w:t xml:space="preserve"> </w:t>
-      </w:r>
-      <w:r>
-        <w:rPr>
-          <w:highlight w:val="red"/>
-        </w:rPr>
-        <w:t xml:space="preserve">      users/omniauth_callbacks#passthru</w:t>
-      </w:r>
-    </w:p>
-    <w:p>
-      <w:pPr>
-        <w:pStyle w:val="Code"/>
-      </w:pPr>
-      <w:r>
-        <w:rPr>
-          <w:highlight w:val="red"/>
-        </w:rPr>
         <w:t xml:space="preserve">   user_github_omniauth_callback GET|POST /users/auth/github/callback(.:format)                   users/omniauth_callbacks#github</w:t>
       </w:r>
     </w:p>
@@ -724,45 +545,21 @@
         <w:rPr>
           <w:highlight w:val="lightGray"/>
         </w:rPr>
-        <w:t xml:space="preserve">        cancel_user_registration GET      /users/cancel(.:format)                         </w:t>
-      </w:r>
-      <w:r>
-        <w:rPr>
-          <w:highlight w:val="lightGray"/>
-        </w:rPr>
-        <w:t xml:space="preserve"> </w:t>
-      </w:r>
-      <w:r>
-        <w:rPr>
-          <w:highlight w:val="lightGray"/>
-        </w:rPr>
-        <w:t xml:space="preserve">            users/registrations#cancel</w:t>
-      </w:r>
-    </w:p>
-    <w:p>
-      <w:pPr>
-        <w:pStyle w:val="Code"/>
-        <w:rPr>
-          <w:highlight w:val="lightGray"/>
-        </w:rPr>
-      </w:pPr>
-      <w:r>
-        <w:rPr>
-          <w:highlight w:val="lightGray"/>
-        </w:rPr>
-        <w:t xml:space="preserve">               user_registration POST     /users(.:format)                                 </w:t>
-      </w:r>
-      <w:r>
-        <w:rPr>
-          <w:highlight w:val="lightGray"/>
-        </w:rPr>
-        <w:t xml:space="preserve"> </w:t>
-      </w:r>
-      <w:r>
-        <w:rPr>
-          <w:highlight w:val="lightGray"/>
-        </w:rPr>
-        <w:t xml:space="preserve">           users/registrations#create</w:t>
+        <w:t xml:space="preserve">        cancel_user_registration GET      /users/cancel(.:format)                                      users/registrations#cancel</w:t>
+      </w:r>
+    </w:p>
+    <w:p>
+      <w:pPr>
+        <w:pStyle w:val="Code"/>
+        <w:rPr>
+          <w:highlight w:val="lightGray"/>
+        </w:rPr>
+      </w:pPr>
+      <w:r>
+        <w:rPr>
+          <w:highlight w:val="lightGray"/>
+        </w:rPr>
+        <w:t xml:space="preserve">               user_registration POST     /users(.:format)                                             users/registrations#create</w:t>
       </w:r>
     </w:p>
     <w:p>
@@ -829,39 +626,36 @@
         <w:rPr>
           <w:highlight w:val="lightGray"/>
         </w:rPr>
-        <w:t xml:space="preserve">                                 DELETE   /users(.:format)                                  </w:t>
-      </w:r>
-      <w:r>
-        <w:rPr>
-          <w:highlight w:val="lightGray"/>
-        </w:rPr>
-        <w:t xml:space="preserve"> </w:t>
-      </w:r>
-      <w:r>
-        <w:rPr>
-          <w:highlight w:val="lightGray"/>
-        </w:rPr>
-        <w:t xml:space="preserve">         users/registrations#destroy</w:t>
-      </w:r>
-    </w:p>
-    <w:p>
-      <w:pPr>
-        <w:pStyle w:val="Code"/>
-      </w:pPr>
-      <w:r>
-        <w:t xml:space="preserve">                  api_keys_first GET      /api_keys/first(.:format)                                      api_keys#first</w:t>
-      </w:r>
-    </w:p>
-    <w:p>
-      <w:pPr>
-        <w:pStyle w:val="Code"/>
+        <w:t xml:space="preserve">                                 DELETE   /users(.:format)                                            users/registrations#destroy</w:t>
+      </w:r>
+    </w:p>
+    <w:p>
+      <w:pPr>
+        <w:pStyle w:val="Code"/>
+      </w:pPr>
+      <w:r>
+        <w:t xml:space="preserve">                  </w:t>
+      </w:r>
+      <w:r>
+        <w:rPr>
+          <w:highlight w:val="green"/>
+        </w:rPr>
+        <w:t>api_keys_first GET      /api_keys/first(.:format)                                      api_keys#first</w:t>
+      </w:r>
+    </w:p>
+    <w:p>
+      <w:pPr>
+        <w:pStyle w:val="Code"/>
+        <w:rPr>
+          <w:highlight w:val="green"/>
+        </w:rPr>
       </w:pPr>
       <w:r>
         <w:t xml:space="preserve">                        </w:t>
       </w:r>
       <w:r>
         <w:rPr>
-          <w:highlight w:val="yellow"/>
+          <w:highlight w:val="green"/>
         </w:rPr>
         <w:t>api_keys GET      /api_keys(.:format)                                            api_keys#index</w:t>
       </w:r>
@@ -871,22 +665,37 @@
         <w:pStyle w:val="Code"/>
       </w:pPr>
       <w:r>
+        <w:rPr>
+          <w:highlight w:val="green"/>
+        </w:rPr>
         <w:t xml:space="preserve">                                 POST     /api_keys(.:format)                                            api_keys#create</w:t>
       </w:r>
     </w:p>
     <w:p>
       <w:pPr>
         <w:pStyle w:val="Code"/>
-      </w:pPr>
-      <w:r>
-        <w:t xml:space="preserve">                     new_api_key GET      /api_keys/new(.:format)                                        api_keys#new</w:t>
-      </w:r>
-    </w:p>
-    <w:p>
-      <w:pPr>
-        <w:pStyle w:val="Code"/>
-      </w:pPr>
-      <w:r>
+        <w:rPr>
+          <w:highlight w:val="lightGray"/>
+        </w:rPr>
+      </w:pPr>
+      <w:r>
+        <w:t xml:space="preserve">                     </w:t>
+      </w:r>
+      <w:r>
+        <w:rPr>
+          <w:highlight w:val="lightGray"/>
+        </w:rPr>
+        <w:t>new_api_key GET      /api_keys/new(.:format)                                        api_keys#new</w:t>
+      </w:r>
+    </w:p>
+    <w:p>
+      <w:pPr>
+        <w:pStyle w:val="Code"/>
+      </w:pPr>
+      <w:r>
+        <w:rPr>
+          <w:highlight w:val="lightGray"/>
+        </w:rPr>
         <w:t xml:space="preserve">                    edit_api_key GET      /api_keys/:id/edit(.:format)                                   api_keys#edit</w:t>
       </w:r>
     </w:p>
@@ -899,7 +708,7 @@
       </w:r>
       <w:r>
         <w:rPr>
-          <w:highlight w:val="yellow"/>
+          <w:highlight w:val="green"/>
         </w:rPr>
         <w:t>api_key GET      /api_keys/:id(.:format)                                        api_keys#show</w:t>
       </w:r>
@@ -909,23 +718,41 @@
         <w:pStyle w:val="Code"/>
       </w:pPr>
       <w:r>
-        <w:t xml:space="preserve">                                 PATCH    /api_keys/:id(.:format)                                        api_keys#update</w:t>
-      </w:r>
-    </w:p>
-    <w:p>
-      <w:pPr>
-        <w:pStyle w:val="Code"/>
-      </w:pPr>
-      <w:r>
-        <w:t xml:space="preserve">                                 PUT      /api_keys/:id(.:format)                                        api_keys#update</w:t>
-      </w:r>
-    </w:p>
-    <w:p>
-      <w:pPr>
-        <w:pStyle w:val="Code"/>
-      </w:pPr>
-      <w:r>
-        <w:t xml:space="preserve">                                 DELETE   /api_keys/:id(.:format)                                        api_keys#destroy</w:t>
+        <w:t xml:space="preserve">                                 </w:t>
+      </w:r>
+      <w:r>
+        <w:rPr>
+          <w:highlight w:val="green"/>
+        </w:rPr>
+        <w:t>PATCH    /api_keys/:id(.:format)                                        api_keys#update</w:t>
+      </w:r>
+    </w:p>
+    <w:p>
+      <w:pPr>
+        <w:pStyle w:val="Code"/>
+      </w:pPr>
+      <w:r>
+        <w:t xml:space="preserve">                                 </w:t>
+      </w:r>
+      <w:r>
+        <w:rPr>
+          <w:highlight w:val="green"/>
+        </w:rPr>
+        <w:t>PUT      /api_keys/:id(.:format)                                        api_keys#update</w:t>
+      </w:r>
+    </w:p>
+    <w:p>
+      <w:pPr>
+        <w:pStyle w:val="Code"/>
+      </w:pPr>
+      <w:r>
+        <w:t xml:space="preserve">                                 </w:t>
+      </w:r>
+      <w:r>
+        <w:rPr>
+          <w:highlight w:val="green"/>
+        </w:rPr>
+        <w:t>DELETE   /api_keys/:id(.:format)                                        api_keys#destroy</w:t>
       </w:r>
     </w:p>
     <w:p>
@@ -1075,12 +902,12 @@
       <w:pPr>
         <w:pStyle w:val="Code"/>
         <w:rPr>
-          <w:highlight w:val="yellow"/>
-        </w:rPr>
-      </w:pPr>
-      <w:r>
-        <w:rPr>
-          <w:highlight w:val="yellow"/>
+          <w:highlight w:val="green"/>
+        </w:rPr>
+      </w:pPr>
+      <w:r>
+        <w:rPr>
+          <w:highlight w:val="green"/>
         </w:rPr>
         <w:t xml:space="preserve">                          quotas GET      /quotas(.:format)                                              quotas#index</w:t>
       </w:r>
@@ -1107,19 +934,7 @@
         <w:rPr>
           <w:highlight w:val="lightGray"/>
         </w:rPr>
-        <w:t xml:space="preserve">transform GET      /transform(.:format)                               </w:t>
-      </w:r>
-      <w:r>
-        <w:rPr>
-          <w:highlight w:val="lightGray"/>
-        </w:rPr>
-        <w:t xml:space="preserve"> </w:t>
-      </w:r>
-      <w:r>
-        <w:rPr>
-          <w:highlight w:val="lightGray"/>
-        </w:rPr>
-        <w:t xml:space="preserve">          transformations#transform</w:t>
+        <w:t>transform GET      /transform(.:format)                                          transformations#transform</w:t>
       </w:r>
     </w:p>
     <w:p>
@@ -2040,7 +1855,21 @@
         <w:rPr>
           <w:highlight w:val="yellow"/>
         </w:rPr>
-        <w:t xml:space="preserve">                                 GET      /:username/filestores/:id/metadata(.:format)                   metadata#show</w:t>
+        <w:t xml:space="preserve">                                 </w:t>
+      </w:r>
+      <w:bookmarkStart w:id="0" w:name="_GoBack"/>
+      <w:r>
+        <w:rPr>
+          <w:highlight w:val="yellow"/>
+        </w:rPr>
+        <w:t>GET      /:username/filestores/:</w:t>
+      </w:r>
+      <w:bookmarkEnd w:id="0"/>
+      <w:r>
+        <w:rPr>
+          <w:highlight w:val="yellow"/>
+        </w:rPr>
+        <w:t>id/metadata(.:format)                   metadata#show</w:t>
       </w:r>
     </w:p>
     <w:p>

</xml_diff>

<commit_message>
Added sparql endpoint query execute
</commit_message>
<xml_diff>
--- a/routes.docx
+++ b/routes.docx
@@ -1022,7 +1022,27 @@
         <w:pStyle w:val="Code"/>
       </w:pPr>
       <w:r>
-        <w:t xml:space="preserve">                                 POST     /:username/queries/:id/execute_query(.:format)                 queries#execute_query</w:t>
+        <w:t xml:space="preserve">                                 </w:t>
+      </w:r>
+      <w:r>
+        <w:rPr>
+          <w:highlight w:val="green"/>
+        </w:rPr>
+        <w:t>POST     /:username/queries/:id/</w:t>
+      </w:r>
+      <w:bookmarkStart w:id="0" w:name="_GoBack"/>
+      <w:r>
+        <w:rPr>
+          <w:highlight w:val="green"/>
+        </w:rPr>
+        <w:t>execute_query</w:t>
+      </w:r>
+      <w:bookmarkEnd w:id="0"/>
+      <w:r>
+        <w:rPr>
+          <w:highlight w:val="green"/>
+        </w:rPr>
+        <w:t>(.:format)                 queries#execute_query</w:t>
       </w:r>
     </w:p>
     <w:p>
@@ -1049,7 +1069,7 @@
       </w:r>
       <w:r>
         <w:rPr>
-          <w:highlight w:val="yellow"/>
+          <w:highlight w:val="green"/>
         </w:rPr>
         <w:t>POST     /:username/sparql_endpoints/:id/execute_query(.:format)  sparql_endpoints#execute_query</w:t>
       </w:r>
@@ -2454,21 +2474,7 @@
         <w:rPr>
           <w:highlight w:val="lightGray"/>
         </w:rPr>
-        <w:t>PATCH    /:username/</w:t>
-      </w:r>
-      <w:bookmarkStart w:id="0" w:name="_GoBack"/>
-      <w:r>
-        <w:rPr>
-          <w:highlight w:val="lightGray"/>
-        </w:rPr>
-        <w:t>sparql_endpoint</w:t>
-      </w:r>
-      <w:bookmarkEnd w:id="0"/>
-      <w:r>
-        <w:rPr>
-          <w:highlight w:val="lightGray"/>
-        </w:rPr>
-        <w:t>s/:id(.:format)               sparql_endpoints#update_partial</w:t>
+        <w:t>PATCH    /:username/sparql_endpoints/:id(.:format)               sparql_endpoints#update_partial</w:t>
       </w:r>
     </w:p>
     <w:p>

</xml_diff>

<commit_message>
Verified Filestore and reworked metadata and configuration
</commit_message>
<xml_diff>
--- a/routes.docx
+++ b/routes.docx
@@ -992,7 +992,21 @@
         <w:rPr>
           <w:highlight w:val="cyan"/>
         </w:rPr>
-        <w:t>GET      /:username/filestores/:id/attachment(.:format)                 filestores#attachment</w:t>
+        <w:t xml:space="preserve">GET      /:username/filestores/:id/attachment(.:format)                 </w:t>
+      </w:r>
+      <w:bookmarkStart w:id="0" w:name="_GoBack"/>
+      <w:r>
+        <w:rPr>
+          <w:highlight w:val="cyan"/>
+        </w:rPr>
+        <w:t>filestores#</w:t>
+      </w:r>
+      <w:bookmarkEnd w:id="0"/>
+      <w:r>
+        <w:rPr>
+          <w:highlight w:val="cyan"/>
+        </w:rPr>
+        <w:t>attachment</w:t>
       </w:r>
     </w:p>
     <w:p>
@@ -2321,15 +2335,7 @@
         <w:rPr>
           <w:highlight w:val="lightGray"/>
         </w:rPr>
-        <w:t>fork_filestore POST</w:t>
-      </w:r>
-      <w:bookmarkStart w:id="0" w:name="_GoBack"/>
-      <w:bookmarkEnd w:id="0"/>
-      <w:r>
-        <w:rPr>
-          <w:highlight w:val="lightGray"/>
-        </w:rPr>
-        <w:t xml:space="preserve">     /:username/filestores/:id/fork(.:format)                       filestores#fork</w:t>
+        <w:t>fork_filestore POST     /:username/filestores/:id/fork(.:format)                       filestores#fork</w:t>
       </w:r>
     </w:p>
     <w:p>
@@ -2350,12 +2356,12 @@
       <w:pPr>
         <w:pStyle w:val="Code"/>
         <w:rPr>
-          <w:highlight w:val="yellow"/>
-        </w:rPr>
-      </w:pPr>
-      <w:r>
-        <w:rPr>
-          <w:highlight w:val="yellow"/>
+          <w:highlight w:val="cyan"/>
+        </w:rPr>
+      </w:pPr>
+      <w:r>
+        <w:rPr>
+          <w:highlight w:val="cyan"/>
         </w:rPr>
         <w:t xml:space="preserve">                                 POST     /:username/filestores/:id/metadata(.:format)                   metadata#create</w:t>
       </w:r>
@@ -2364,12 +2370,12 @@
       <w:pPr>
         <w:pStyle w:val="Code"/>
         <w:rPr>
-          <w:highlight w:val="yellow"/>
-        </w:rPr>
-      </w:pPr>
-      <w:r>
-        <w:rPr>
-          <w:highlight w:val="yellow"/>
+          <w:highlight w:val="lightGray"/>
+        </w:rPr>
+      </w:pPr>
+      <w:r>
+        <w:rPr>
+          <w:highlight w:val="lightGray"/>
         </w:rPr>
         <w:t xml:space="preserve">                                 PUT      /:username/filestores/:id/metadata(.:format)                   metadata#create</w:t>
       </w:r>
@@ -2378,12 +2384,12 @@
       <w:pPr>
         <w:pStyle w:val="Code"/>
         <w:rPr>
-          <w:highlight w:val="yellow"/>
-        </w:rPr>
-      </w:pPr>
-      <w:r>
-        <w:rPr>
-          <w:highlight w:val="yellow"/>
+          <w:highlight w:val="cyan"/>
+        </w:rPr>
+      </w:pPr>
+      <w:r>
+        <w:rPr>
+          <w:highlight w:val="cyan"/>
         </w:rPr>
         <w:t xml:space="preserve">                                 DELETE   /:username/filestores/:id/metadata(.:format)                   metadata#delete</w:t>
       </w:r>
@@ -2392,12 +2398,12 @@
       <w:pPr>
         <w:pStyle w:val="Code"/>
         <w:rPr>
-          <w:highlight w:val="green"/>
-        </w:rPr>
-      </w:pPr>
-      <w:r>
-        <w:rPr>
-          <w:highlight w:val="green"/>
+          <w:highlight w:val="cyan"/>
+        </w:rPr>
+      </w:pPr>
+      <w:r>
+        <w:rPr>
+          <w:highlight w:val="cyan"/>
         </w:rPr>
         <w:t xml:space="preserve">                                 GET      /:username/filestores/:id/metadata/*key                        metadata#show</w:t>
       </w:r>
@@ -2406,12 +2412,12 @@
       <w:pPr>
         <w:pStyle w:val="Code"/>
         <w:rPr>
-          <w:highlight w:val="yellow"/>
-        </w:rPr>
-      </w:pPr>
-      <w:r>
-        <w:rPr>
-          <w:highlight w:val="yellow"/>
+          <w:highlight w:val="cyan"/>
+        </w:rPr>
+      </w:pPr>
+      <w:r>
+        <w:rPr>
+          <w:highlight w:val="cyan"/>
         </w:rPr>
         <w:t xml:space="preserve">                                 POST     /:username/filestores/:id/metadata/*key                        metadata#create</w:t>
       </w:r>
@@ -2420,12 +2426,12 @@
       <w:pPr>
         <w:pStyle w:val="Code"/>
         <w:rPr>
-          <w:highlight w:val="yellow"/>
-        </w:rPr>
-      </w:pPr>
-      <w:r>
-        <w:rPr>
-          <w:highlight w:val="yellow"/>
+          <w:highlight w:val="lightGray"/>
+        </w:rPr>
+      </w:pPr>
+      <w:r>
+        <w:rPr>
+          <w:highlight w:val="lightGray"/>
         </w:rPr>
         <w:t xml:space="preserve">                                 PUT      /:username/filestores/:id/metadata/*key                        metadata#create</w:t>
       </w:r>
@@ -2434,12 +2440,12 @@
       <w:pPr>
         <w:pStyle w:val="Code"/>
         <w:rPr>
-          <w:highlight w:val="yellow"/>
-        </w:rPr>
-      </w:pPr>
-      <w:r>
-        <w:rPr>
-          <w:highlight w:val="yellow"/>
+          <w:highlight w:val="cyan"/>
+        </w:rPr>
+      </w:pPr>
+      <w:r>
+        <w:rPr>
+          <w:highlight w:val="cyan"/>
         </w:rPr>
         <w:t xml:space="preserve">                                 DELETE   /:username/filestores/:id/metadata/*key                        metadata#delete</w:t>
       </w:r>
@@ -2448,12 +2454,12 @@
       <w:pPr>
         <w:pStyle w:val="Code"/>
         <w:rPr>
-          <w:highlight w:val="green"/>
-        </w:rPr>
-      </w:pPr>
-      <w:r>
-        <w:rPr>
-          <w:highlight w:val="green"/>
+          <w:highlight w:val="cyan"/>
+        </w:rPr>
+      </w:pPr>
+      <w:r>
+        <w:rPr>
+          <w:highlight w:val="cyan"/>
         </w:rPr>
         <w:t xml:space="preserve">                                 GET      /:username/filestores/:id/configuration(.:format)              configuration#show</w:t>
       </w:r>
@@ -2462,12 +2468,12 @@
       <w:pPr>
         <w:pStyle w:val="Code"/>
         <w:rPr>
-          <w:highlight w:val="yellow"/>
-        </w:rPr>
-      </w:pPr>
-      <w:r>
-        <w:rPr>
-          <w:highlight w:val="yellow"/>
+          <w:highlight w:val="cyan"/>
+        </w:rPr>
+      </w:pPr>
+      <w:r>
+        <w:rPr>
+          <w:highlight w:val="cyan"/>
         </w:rPr>
         <w:t xml:space="preserve">                                 POST     /:username/filestores/:id/configuration(.:format)              configuration#create</w:t>
       </w:r>
@@ -2476,12 +2482,12 @@
       <w:pPr>
         <w:pStyle w:val="Code"/>
         <w:rPr>
-          <w:highlight w:val="yellow"/>
-        </w:rPr>
-      </w:pPr>
-      <w:r>
-        <w:rPr>
-          <w:highlight w:val="yellow"/>
+          <w:highlight w:val="lightGray"/>
+        </w:rPr>
+      </w:pPr>
+      <w:r>
+        <w:rPr>
+          <w:highlight w:val="lightGray"/>
         </w:rPr>
         <w:t xml:space="preserve">                                 PUT      /:username/filestores/:id/configuration(.:format)              configuration#create</w:t>
       </w:r>
@@ -2490,12 +2496,12 @@
       <w:pPr>
         <w:pStyle w:val="Code"/>
         <w:rPr>
-          <w:highlight w:val="yellow"/>
-        </w:rPr>
-      </w:pPr>
-      <w:r>
-        <w:rPr>
-          <w:highlight w:val="yellow"/>
+          <w:highlight w:val="cyan"/>
+        </w:rPr>
+      </w:pPr>
+      <w:r>
+        <w:rPr>
+          <w:highlight w:val="cyan"/>
         </w:rPr>
         <w:t xml:space="preserve">                                 DELETE   /:username/filestores/:id/configuration(.:format)              configuration#delete</w:t>
       </w:r>
@@ -2504,12 +2510,12 @@
       <w:pPr>
         <w:pStyle w:val="Code"/>
         <w:rPr>
-          <w:highlight w:val="green"/>
-        </w:rPr>
-      </w:pPr>
-      <w:r>
-        <w:rPr>
-          <w:highlight w:val="green"/>
+          <w:highlight w:val="cyan"/>
+        </w:rPr>
+      </w:pPr>
+      <w:r>
+        <w:rPr>
+          <w:highlight w:val="cyan"/>
         </w:rPr>
         <w:t xml:space="preserve">                                 GET      /:username/filestores/:id/configuration/*key                   configuration#show</w:t>
       </w:r>
@@ -2518,12 +2524,12 @@
       <w:pPr>
         <w:pStyle w:val="Code"/>
         <w:rPr>
-          <w:highlight w:val="yellow"/>
-        </w:rPr>
-      </w:pPr>
-      <w:r>
-        <w:rPr>
-          <w:highlight w:val="yellow"/>
+          <w:highlight w:val="lightGray"/>
+        </w:rPr>
+      </w:pPr>
+      <w:r>
+        <w:rPr>
+          <w:highlight w:val="cyan"/>
         </w:rPr>
         <w:t xml:space="preserve">                                 POST     /:username/filestores/:id/configuration/*key                   configuration#create</w:t>
       </w:r>
@@ -2537,7 +2543,7 @@
       </w:pPr>
       <w:r>
         <w:rPr>
-          <w:highlight w:val="yellow"/>
+          <w:highlight w:val="lightGray"/>
         </w:rPr>
         <w:t xml:space="preserve">                                 PUT      /:username/filestores/:id/configuration/*key                   configuration#create</w:t>
       </w:r>
@@ -2548,7 +2554,7 @@
       </w:pPr>
       <w:r>
         <w:rPr>
-          <w:highlight w:val="yellow"/>
+          <w:highlight w:val="cyan"/>
         </w:rPr>
         <w:t xml:space="preserve">                                 DELETE   /:username/filestores/:id/configuration/*key                   configuration#delete</w:t>
       </w:r>

</xml_diff>